<commit_message>
Lan 1 in Writing task 2
</commit_message>
<xml_diff>
--- a/Writing_Task2.docx
+++ b/Writing_Task2.docx
@@ -170,11 +170,13 @@
       <w:pPr>
         <w:rPr>
           <w:rFonts w:eastAsia="Times New Roman" w:cstheme="minorHAnsi"/>
-        </w:rPr>
-      </w:pPr>
-      <w:r>
-        <w:rPr>
-          <w:rFonts w:eastAsia="Times New Roman" w:cstheme="minorHAnsi"/>
+          <w:lang w:val="vi-VN"/>
+        </w:rPr>
+      </w:pPr>
+      <w:r>
+        <w:rPr>
+          <w:rFonts w:eastAsia="Times New Roman" w:cstheme="minorHAnsi"/>
+          <w:lang w:val="vi-VN"/>
         </w:rPr>
         <w:t>Dạng đề sẽ đưa ra 2 quan điểm trái chiều, còn bạn phải đưa ra ý kiến của riêng mình. Ví dụ: Có người nói nên đầu tư vào việc khám phá vũ trụ, nhưng có người lại nói việc xóa đói giảm nghèo quan trọng hơn.</w:t>
       </w:r>
@@ -1212,6 +1214,45 @@
           <w:lang w:val="vi-VN"/>
         </w:rPr>
         <w:t>Delete all</w:t>
+      </w:r>
+      <w:r>
+        <w:rPr>
+          <w:rFonts w:cstheme="minorHAnsi"/>
+          <w:b/>
+          <w:bCs/>
+          <w:sz w:val="40"/>
+          <w:szCs w:val="40"/>
+          <w:lang w:val="vi-VN"/>
+        </w:rPr>
+        <w:br/>
+      </w:r>
+    </w:p>
+    <w:p>
+      <w:pPr>
+        <w:pStyle w:val="ListParagraph"/>
+        <w:numPr>
+          <w:ilvl w:val="0"/>
+          <w:numId w:val="4"/>
+        </w:numPr>
+        <w:rPr>
+          <w:rFonts w:cstheme="minorHAnsi"/>
+          <w:b/>
+          <w:bCs/>
+          <w:sz w:val="40"/>
+          <w:szCs w:val="40"/>
+          <w:lang w:val="vi-VN"/>
+        </w:rPr>
+      </w:pPr>
+      <w:r>
+        <w:rPr>
+          <w:rFonts w:cstheme="minorHAnsi"/>
+          <w:b/>
+          <w:bCs/>
+          <w:sz w:val="40"/>
+          <w:szCs w:val="40"/>
+          <w:lang w:val="vi-VN"/>
+        </w:rPr>
+        <w:t>Lần 1</w:t>
       </w:r>
     </w:p>
     <w:sectPr>
@@ -1517,6 +1558,95 @@
       </w:rPr>
     </w:lvl>
   </w:abstractNum>
+  <w:abstractNum w:abstractNumId="3" w15:restartNumberingAfterBreak="0">
+    <w:nsid w:val="49E50898"/>
+    <w:multiLevelType w:val="hybridMultilevel"/>
+    <w:tmpl w:val="1F2C2A06"/>
+    <w:lvl w:ilvl="0" w:tplc="550C2C48">
+      <w:start w:val="1"/>
+      <w:numFmt w:val="decimal"/>
+      <w:lvlText w:val="%1."/>
+      <w:lvlJc w:val="left"/>
+      <w:pPr>
+        <w:ind w:left="1080" w:hanging="360"/>
+      </w:pPr>
+      <w:rPr>
+        <w:rFonts w:hint="default"/>
+      </w:rPr>
+    </w:lvl>
+    <w:lvl w:ilvl="1" w:tplc="08090019" w:tentative="1">
+      <w:start w:val="1"/>
+      <w:numFmt w:val="lowerLetter"/>
+      <w:lvlText w:val="%2."/>
+      <w:lvlJc w:val="left"/>
+      <w:pPr>
+        <w:ind w:left="1800" w:hanging="360"/>
+      </w:pPr>
+    </w:lvl>
+    <w:lvl w:ilvl="2" w:tplc="0809001B" w:tentative="1">
+      <w:start w:val="1"/>
+      <w:numFmt w:val="lowerRoman"/>
+      <w:lvlText w:val="%3."/>
+      <w:lvlJc w:val="right"/>
+      <w:pPr>
+        <w:ind w:left="2520" w:hanging="180"/>
+      </w:pPr>
+    </w:lvl>
+    <w:lvl w:ilvl="3" w:tplc="0809000F" w:tentative="1">
+      <w:start w:val="1"/>
+      <w:numFmt w:val="decimal"/>
+      <w:lvlText w:val="%4."/>
+      <w:lvlJc w:val="left"/>
+      <w:pPr>
+        <w:ind w:left="3240" w:hanging="360"/>
+      </w:pPr>
+    </w:lvl>
+    <w:lvl w:ilvl="4" w:tplc="08090019" w:tentative="1">
+      <w:start w:val="1"/>
+      <w:numFmt w:val="lowerLetter"/>
+      <w:lvlText w:val="%5."/>
+      <w:lvlJc w:val="left"/>
+      <w:pPr>
+        <w:ind w:left="3960" w:hanging="360"/>
+      </w:pPr>
+    </w:lvl>
+    <w:lvl w:ilvl="5" w:tplc="0809001B" w:tentative="1">
+      <w:start w:val="1"/>
+      <w:numFmt w:val="lowerRoman"/>
+      <w:lvlText w:val="%6."/>
+      <w:lvlJc w:val="right"/>
+      <w:pPr>
+        <w:ind w:left="4680" w:hanging="180"/>
+      </w:pPr>
+    </w:lvl>
+    <w:lvl w:ilvl="6" w:tplc="0809000F" w:tentative="1">
+      <w:start w:val="1"/>
+      <w:numFmt w:val="decimal"/>
+      <w:lvlText w:val="%7."/>
+      <w:lvlJc w:val="left"/>
+      <w:pPr>
+        <w:ind w:left="5400" w:hanging="360"/>
+      </w:pPr>
+    </w:lvl>
+    <w:lvl w:ilvl="7" w:tplc="08090019" w:tentative="1">
+      <w:start w:val="1"/>
+      <w:numFmt w:val="lowerLetter"/>
+      <w:lvlText w:val="%8."/>
+      <w:lvlJc w:val="left"/>
+      <w:pPr>
+        <w:ind w:left="6120" w:hanging="360"/>
+      </w:pPr>
+    </w:lvl>
+    <w:lvl w:ilvl="8" w:tplc="0809001B" w:tentative="1">
+      <w:start w:val="1"/>
+      <w:numFmt w:val="lowerRoman"/>
+      <w:lvlText w:val="%9."/>
+      <w:lvlJc w:val="right"/>
+      <w:pPr>
+        <w:ind w:left="6840" w:hanging="180"/>
+      </w:pPr>
+    </w:lvl>
+  </w:abstractNum>
   <w:num w:numId="1">
     <w:abstractNumId w:val="0"/>
   </w:num>
@@ -1525,6 +1655,9 @@
   </w:num>
   <w:num w:numId="3">
     <w:abstractNumId w:val="1"/>
+  </w:num>
+  <w:num w:numId="4">
+    <w:abstractNumId w:val="3"/>
   </w:num>
 </w:numbering>
 </file>

</xml_diff>

<commit_message>
add lan 3 agin
</commit_message>
<xml_diff>
--- a/Writing_Task2.docx
+++ b/Writing_Task2.docx
@@ -2660,7 +2660,11 @@
     </w:p>
     <w:p>
       <w:pPr>
-        <w:ind w:left="720"/>
+        <w:pStyle w:val="ListParagraph"/>
+        <w:numPr>
+          <w:ilvl w:val="0"/>
+          <w:numId w:val="4"/>
+        </w:numPr>
         <w:rPr>
           <w:rFonts w:cstheme="minorHAnsi"/>
           <w:b/>
@@ -2670,6 +2674,18 @@
           <w:lang w:val="vi-VN"/>
         </w:rPr>
       </w:pPr>
+      <w:r>
+        <w:rPr>
+          <w:rFonts w:cstheme="minorHAnsi"/>
+          <w:b/>
+          <w:bCs/>
+          <w:sz w:val="40"/>
+          <w:szCs w:val="40"/>
+          <w:lang w:val="vi-VN"/>
+        </w:rPr>
+        <w:lastRenderedPageBreak/>
+        <w:t>Lần 3</w:t>
+      </w:r>
     </w:p>
     <w:sectPr>
       <w:pgSz w:w="12240" w:h="15840"/>

</xml_diff>